<commit_message>
Nhiệm vụ cho các nhóm còn lại
</commit_message>
<xml_diff>
--- a/Document/Week 5(18-04).docx
+++ b/Document/Week 5(18-04).docx
@@ -1,6 +1,6 @@
 
 <file path=word/document.xml><?xml version="1.0" encoding="utf-8"?>
-<w:document xmlns:wpc="http://schemas.microsoft.com/office/word/2010/wordprocessingCanvas" xmlns:mc="http://schemas.openxmlformats.org/markup-compatibility/2006" xmlns:o="urn:schemas-microsoft-com:office:office" xmlns:r="http://schemas.openxmlformats.org/officeDocument/2006/relationships" xmlns:m="http://schemas.openxmlformats.org/officeDocument/2006/math" xmlns:v="urn:schemas-microsoft-com:vml" xmlns:wp14="http://schemas.microsoft.com/office/word/2010/wordprocessingDrawing" xmlns:wp="http://schemas.openxmlformats.org/drawingml/2006/wordprocessingDrawing" xmlns:w10="urn:schemas-microsoft-com:office:word" xmlns:w="http://schemas.openxmlformats.org/wordprocessingml/2006/main" xmlns:w14="http://schemas.microsoft.com/office/word/2010/wordml" xmlns:wpg="http://schemas.microsoft.com/office/word/2010/wordprocessingGroup" xmlns:wpi="http://schemas.microsoft.com/office/word/2010/wordprocessingInk" xmlns:wne="http://schemas.microsoft.com/office/word/2006/wordml" xmlns:wps="http://schemas.microsoft.com/office/word/2010/wordprocessingShape" mc:Ignorable="w14 wp14">
+<w:document xmlns:ve="http://schemas.openxmlformats.org/markup-compatibility/2006" xmlns:o="urn:schemas-microsoft-com:office:office" xmlns:r="http://schemas.openxmlformats.org/officeDocument/2006/relationships" xmlns:m="http://schemas.openxmlformats.org/officeDocument/2006/math" xmlns:v="urn:schemas-microsoft-com:vml" xmlns:wp="http://schemas.openxmlformats.org/drawingml/2006/wordprocessingDrawing" xmlns:w10="urn:schemas-microsoft-com:office:word" xmlns:w="http://schemas.openxmlformats.org/wordprocessingml/2006/main" xmlns:wne="http://schemas.microsoft.com/office/word/2006/wordml">
   <w:body>
     <w:p>
       <w:pPr>
@@ -437,12 +437,12 @@
     <w:tbl>
       <w:tblPr>
         <w:tblStyle w:val="TableGrid"/>
-        <w:tblW w:w="0" w:type="auto"/>
-        <w:tblLook w:val="04A0" w:firstRow="1" w:lastRow="0" w:firstColumn="1" w:lastColumn="0" w:noHBand="0" w:noVBand="1"/>
+        <w:tblW w:w="10310" w:type="dxa"/>
+        <w:tblLook w:val="04A0"/>
       </w:tblPr>
       <w:tblGrid>
         <w:gridCol w:w="2310"/>
-        <w:gridCol w:w="2310"/>
+        <w:gridCol w:w="3378"/>
         <w:gridCol w:w="2311"/>
         <w:gridCol w:w="2311"/>
       </w:tblGrid>
@@ -473,7 +473,7 @@
         </w:tc>
         <w:tc>
           <w:tcPr>
-            <w:tcW w:w="2310" w:type="dxa"/>
+            <w:tcW w:w="3378" w:type="dxa"/>
           </w:tcPr>
           <w:p>
             <w:pPr>
@@ -600,27 +600,47 @@
         </w:tc>
         <w:tc>
           <w:tcPr>
-            <w:tcW w:w="2310" w:type="dxa"/>
-          </w:tcPr>
-          <w:p>
-            <w:pPr>
-              <w:rPr>
-                <w:rFonts w:asciiTheme="majorHAnsi" w:hAnsiTheme="majorHAnsi" w:cstheme="majorHAnsi"/>
-                <w:noProof/>
-                <w:sz w:val="24"/>
-                <w:szCs w:val="24"/>
-                <w:lang w:val="en-US"/>
-              </w:rPr>
-            </w:pPr>
-            <w:r>
-              <w:rPr>
-                <w:rFonts w:asciiTheme="majorHAnsi" w:hAnsiTheme="majorHAnsi" w:cstheme="majorHAnsi"/>
-                <w:noProof/>
-                <w:sz w:val="24"/>
-                <w:szCs w:val="24"/>
-                <w:lang w:val="en-US"/>
-              </w:rPr>
-              <w:t>Các bạn đưa ra nhiệm vụ insert khách hàng cho các nhóm chưa có trong bảng nhiệm vụ.Còn các loại máy các bạn  phải tự cập nhật và thông tin phải chính xác nha(không như tuần rồi).</w:t>
+            <w:tcW w:w="3378" w:type="dxa"/>
+          </w:tcPr>
+          <w:p>
+            <w:pPr>
+              <w:rPr>
+                <w:rFonts w:asciiTheme="majorHAnsi" w:hAnsiTheme="majorHAnsi" w:cstheme="majorHAnsi"/>
+                <w:noProof/>
+                <w:sz w:val="24"/>
+                <w:szCs w:val="24"/>
+                <w:lang w:val="en-US"/>
+              </w:rPr>
+            </w:pPr>
+            <w:r>
+              <w:rPr>
+                <w:rFonts w:asciiTheme="majorHAnsi" w:hAnsiTheme="majorHAnsi" w:cstheme="majorHAnsi"/>
+                <w:noProof/>
+                <w:sz w:val="24"/>
+                <w:szCs w:val="24"/>
+                <w:lang w:val="en-US"/>
+              </w:rPr>
+              <w:t>Các bạn đưa ra nhiệm vụ insert khách hàng cho các nhóm chưa có trong bảng nhiệm vụ.Còn các loại máy các bạn  phải tự cập nhật và thông tin phải chính xác nha</w:t>
+            </w:r>
+            <w:r>
+              <w:rPr>
+                <w:rFonts w:asciiTheme="majorHAnsi" w:hAnsiTheme="majorHAnsi" w:cstheme="majorHAnsi"/>
+                <w:noProof/>
+                <w:sz w:val="24"/>
+                <w:szCs w:val="24"/>
+                <w:lang w:val="en-US"/>
+              </w:rPr>
+              <w:t xml:space="preserve"> </w:t>
+            </w:r>
+            <w:r>
+              <w:rPr>
+                <w:rFonts w:asciiTheme="majorHAnsi" w:hAnsiTheme="majorHAnsi" w:cstheme="majorHAnsi"/>
+                <w:noProof/>
+                <w:sz w:val="24"/>
+                <w:szCs w:val="24"/>
+                <w:lang w:val="en-US"/>
+              </w:rPr>
+              <w:t>(không như tuần rồi).</w:t>
             </w:r>
           </w:p>
         </w:tc>
@@ -670,7 +690,27 @@
                 <w:szCs w:val="24"/>
                 <w:lang w:val="en-US"/>
               </w:rPr>
-              <w:t>Khi các bạn xong,các bạn có thể bổ sung bản phân công ngay chính file này trên svn và thông báo để các nhóm biết vào nhận nhiệm vụ.Các bạn phải suy nghĩ dữ liệu nhiều và chính xác để thuật toán chạy chính xác nha.</w:t>
+              <w:t>Khi các bạn xong,các bạn có thể bổ sung bản phân công ngay chính file này trên svn và thông báo để các nhóm biết vào nhận nhiệm vụ.</w:t>
+            </w:r>
+            <w:r>
+              <w:rPr>
+                <w:rFonts w:asciiTheme="majorHAnsi" w:hAnsiTheme="majorHAnsi" w:cstheme="majorHAnsi"/>
+                <w:noProof/>
+                <w:sz w:val="24"/>
+                <w:szCs w:val="24"/>
+                <w:lang w:val="en-US"/>
+              </w:rPr>
+              <w:t xml:space="preserve"> </w:t>
+            </w:r>
+            <w:r>
+              <w:rPr>
+                <w:rFonts w:asciiTheme="majorHAnsi" w:hAnsiTheme="majorHAnsi" w:cstheme="majorHAnsi"/>
+                <w:noProof/>
+                <w:sz w:val="24"/>
+                <w:szCs w:val="24"/>
+                <w:lang w:val="en-US"/>
+              </w:rPr>
+              <w:t>Các bạn phải suy nghĩ dữ liệu nhiều và chính xác để thuật toán chạy chính xác nha.</w:t>
             </w:r>
           </w:p>
         </w:tc>
@@ -721,7 +761,7 @@
         </w:tc>
         <w:tc>
           <w:tcPr>
-            <w:tcW w:w="2310" w:type="dxa"/>
+            <w:tcW w:w="3378" w:type="dxa"/>
           </w:tcPr>
           <w:p>
             <w:pPr>
@@ -853,7 +893,7 @@
         </w:tc>
         <w:tc>
           <w:tcPr>
-            <w:tcW w:w="2310" w:type="dxa"/>
+            <w:tcW w:w="3378" w:type="dxa"/>
           </w:tcPr>
           <w:p>
             <w:pPr>
@@ -1022,18 +1062,7 @@
                 <w:szCs w:val="24"/>
                 <w:lang w:val="en-US"/>
               </w:rPr>
-              <w:t xml:space="preserve">sáng </w:t>
-            </w:r>
-            <w:r>
-              <w:rPr>
-                <w:rFonts w:asciiTheme="majorHAnsi" w:hAnsiTheme="majorHAnsi" w:cstheme="majorHAnsi"/>
-                <w:noProof/>
-                <w:sz w:val="24"/>
-                <w:szCs w:val="24"/>
-                <w:lang w:val="en-US"/>
-              </w:rPr>
-              <w:lastRenderedPageBreak/>
-              <w:t>23</w:t>
+              <w:t>sáng 23</w:t>
             </w:r>
             <w:r>
               <w:rPr>
@@ -1048,39 +1077,27 @@
         </w:tc>
         <w:tc>
           <w:tcPr>
-            <w:tcW w:w="2310" w:type="dxa"/>
-          </w:tcPr>
-          <w:p>
-            <w:pPr>
-              <w:rPr>
-                <w:rFonts w:asciiTheme="majorHAnsi" w:hAnsiTheme="majorHAnsi" w:cstheme="majorHAnsi"/>
-                <w:noProof/>
-                <w:sz w:val="24"/>
-                <w:szCs w:val="24"/>
-                <w:lang w:val="en-US"/>
-              </w:rPr>
-            </w:pPr>
-            <w:r>
-              <w:rPr>
-                <w:rFonts w:asciiTheme="majorHAnsi" w:hAnsiTheme="majorHAnsi" w:cstheme="majorHAnsi"/>
-                <w:noProof/>
-                <w:sz w:val="24"/>
-                <w:szCs w:val="24"/>
-                <w:lang w:val="en-US"/>
-              </w:rPr>
-              <w:lastRenderedPageBreak/>
-              <w:t xml:space="preserve">Thiết lập try,catch </w:t>
-            </w:r>
-            <w:r>
-              <w:rPr>
-                <w:rFonts w:asciiTheme="majorHAnsi" w:hAnsiTheme="majorHAnsi" w:cstheme="majorHAnsi"/>
-                <w:noProof/>
-                <w:sz w:val="24"/>
-                <w:szCs w:val="24"/>
-                <w:lang w:val="en-US"/>
-              </w:rPr>
-              <w:lastRenderedPageBreak/>
-              <w:t>và throw cho 3 layer phần các bạn làm.</w:t>
+            <w:tcW w:w="3378" w:type="dxa"/>
+          </w:tcPr>
+          <w:p>
+            <w:pPr>
+              <w:rPr>
+                <w:rFonts w:asciiTheme="majorHAnsi" w:hAnsiTheme="majorHAnsi" w:cstheme="majorHAnsi"/>
+                <w:noProof/>
+                <w:sz w:val="24"/>
+                <w:szCs w:val="24"/>
+                <w:lang w:val="en-US"/>
+              </w:rPr>
+            </w:pPr>
+            <w:r>
+              <w:rPr>
+                <w:rFonts w:asciiTheme="majorHAnsi" w:hAnsiTheme="majorHAnsi" w:cstheme="majorHAnsi"/>
+                <w:noProof/>
+                <w:sz w:val="24"/>
+                <w:szCs w:val="24"/>
+                <w:lang w:val="en-US"/>
+              </w:rPr>
+              <w:t>Thiết lập try,catch và throw cho 3 layer phần các bạn làm.</w:t>
             </w:r>
           </w:p>
           <w:p>
@@ -1126,7 +1143,6 @@
                 <w:szCs w:val="24"/>
                 <w:lang w:val="en-US"/>
               </w:rPr>
-              <w:lastRenderedPageBreak/>
               <w:t>26</w:t>
             </w:r>
           </w:p>
@@ -1152,90 +1168,96 @@
         <w:tc>
           <w:tcPr>
             <w:tcW w:w="2310" w:type="dxa"/>
-          </w:tcPr>
-          <w:p>
-            <w:pPr>
-              <w:rPr>
-                <w:rFonts w:asciiTheme="majorHAnsi" w:hAnsiTheme="majorHAnsi" w:cstheme="majorHAnsi"/>
-                <w:noProof/>
-                <w:sz w:val="24"/>
-                <w:szCs w:val="24"/>
-              </w:rPr>
-            </w:pPr>
-            <w:r>
-              <w:rPr>
-                <w:rFonts w:asciiTheme="majorHAnsi" w:hAnsiTheme="majorHAnsi" w:cstheme="majorHAnsi"/>
-                <w:noProof/>
-                <w:sz w:val="24"/>
-                <w:szCs w:val="24"/>
+            <w:tcBorders>
+              <w:bottom w:val="single" w:sz="4" w:space="0" w:color="auto"/>
+            </w:tcBorders>
+          </w:tcPr>
+          <w:p>
+            <w:pPr>
+              <w:rPr>
+                <w:rFonts w:asciiTheme="majorHAnsi" w:hAnsiTheme="majorHAnsi" w:cstheme="majorHAnsi"/>
+                <w:noProof/>
+                <w:sz w:val="24"/>
+                <w:szCs w:val="24"/>
+              </w:rPr>
+            </w:pPr>
+            <w:r>
+              <w:rPr>
+                <w:rFonts w:asciiTheme="majorHAnsi" w:hAnsiTheme="majorHAnsi" w:cstheme="majorHAnsi"/>
+                <w:noProof/>
+                <w:sz w:val="24"/>
+                <w:szCs w:val="24"/>
+              </w:rPr>
+              <w:t xml:space="preserve">5h00 </w:t>
+            </w:r>
+            <w:r>
+              <w:rPr>
+                <w:rFonts w:asciiTheme="majorHAnsi" w:hAnsiTheme="majorHAnsi" w:cstheme="majorHAnsi"/>
+                <w:noProof/>
+                <w:sz w:val="24"/>
+                <w:szCs w:val="24"/>
+                <w:lang w:val="en-US"/>
+              </w:rPr>
+              <w:t>sáng 24</w:t>
+            </w:r>
+            <w:r>
+              <w:rPr>
+                <w:rFonts w:asciiTheme="majorHAnsi" w:hAnsiTheme="majorHAnsi" w:cstheme="majorHAnsi"/>
+                <w:noProof/>
+                <w:sz w:val="24"/>
+                <w:szCs w:val="24"/>
+              </w:rPr>
+              <w:t>/04/2011</w:t>
+            </w:r>
+          </w:p>
+        </w:tc>
+        <w:tc>
+          <w:tcPr>
+            <w:tcW w:w="3378" w:type="dxa"/>
+            <w:tcBorders>
+              <w:bottom w:val="single" w:sz="4" w:space="0" w:color="auto"/>
+            </w:tcBorders>
+          </w:tcPr>
+          <w:p>
+            <w:pPr>
+              <w:rPr>
+                <w:rFonts w:asciiTheme="majorHAnsi" w:hAnsiTheme="majorHAnsi" w:cstheme="majorHAnsi"/>
+                <w:noProof/>
+                <w:sz w:val="24"/>
+                <w:szCs w:val="24"/>
+                <w:lang w:val="en-US"/>
+              </w:rPr>
+            </w:pPr>
+            <w:r>
+              <w:rPr>
+                <w:rFonts w:asciiTheme="majorHAnsi" w:hAnsiTheme="majorHAnsi" w:cstheme="majorHAnsi"/>
+                <w:noProof/>
+                <w:sz w:val="24"/>
+                <w:szCs w:val="24"/>
+                <w:lang w:val="en-US"/>
+              </w:rPr>
+              <w:t>Thiết lập try,catch và throw cho 3 layer phần các bạn làm.</w:t>
+            </w:r>
+          </w:p>
+          <w:p>
+            <w:pPr>
+              <w:rPr>
+                <w:rFonts w:asciiTheme="majorHAnsi" w:hAnsiTheme="majorHAnsi" w:cstheme="majorHAnsi"/>
+                <w:noProof/>
+                <w:sz w:val="24"/>
+                <w:szCs w:val="24"/>
+                <w:lang w:val="en-US"/>
+              </w:rPr>
+            </w:pPr>
+            <w:r>
+              <w:rPr>
+                <w:rFonts w:asciiTheme="majorHAnsi" w:hAnsiTheme="majorHAnsi" w:cstheme="majorHAnsi"/>
+                <w:noProof/>
+                <w:sz w:val="24"/>
+                <w:szCs w:val="24"/>
+                <w:lang w:val="en-US"/>
               </w:rPr>
               <w:lastRenderedPageBreak/>
-              <w:t xml:space="preserve">5h00 </w:t>
-            </w:r>
-            <w:r>
-              <w:rPr>
-                <w:rFonts w:asciiTheme="majorHAnsi" w:hAnsiTheme="majorHAnsi" w:cstheme="majorHAnsi"/>
-                <w:noProof/>
-                <w:sz w:val="24"/>
-                <w:szCs w:val="24"/>
-                <w:lang w:val="en-US"/>
-              </w:rPr>
-              <w:t>sáng 24</w:t>
-            </w:r>
-            <w:r>
-              <w:rPr>
-                <w:rFonts w:asciiTheme="majorHAnsi" w:hAnsiTheme="majorHAnsi" w:cstheme="majorHAnsi"/>
-                <w:noProof/>
-                <w:sz w:val="24"/>
-                <w:szCs w:val="24"/>
-              </w:rPr>
-              <w:t>/04/2011</w:t>
-            </w:r>
-          </w:p>
-        </w:tc>
-        <w:tc>
-          <w:tcPr>
-            <w:tcW w:w="2310" w:type="dxa"/>
-          </w:tcPr>
-          <w:p>
-            <w:pPr>
-              <w:rPr>
-                <w:rFonts w:asciiTheme="majorHAnsi" w:hAnsiTheme="majorHAnsi" w:cstheme="majorHAnsi"/>
-                <w:noProof/>
-                <w:sz w:val="24"/>
-                <w:szCs w:val="24"/>
-                <w:lang w:val="en-US"/>
-              </w:rPr>
-            </w:pPr>
-            <w:r>
-              <w:rPr>
-                <w:rFonts w:asciiTheme="majorHAnsi" w:hAnsiTheme="majorHAnsi" w:cstheme="majorHAnsi"/>
-                <w:noProof/>
-                <w:sz w:val="24"/>
-                <w:szCs w:val="24"/>
-                <w:lang w:val="en-US"/>
-              </w:rPr>
-              <w:t>Thiết lập try,catch và throw cho 3 layer phần các bạn làm.</w:t>
-            </w:r>
-          </w:p>
-          <w:p>
-            <w:pPr>
-              <w:rPr>
-                <w:rFonts w:asciiTheme="majorHAnsi" w:hAnsiTheme="majorHAnsi" w:cstheme="majorHAnsi"/>
-                <w:noProof/>
-                <w:sz w:val="24"/>
-                <w:szCs w:val="24"/>
-                <w:lang w:val="en-US"/>
-              </w:rPr>
-            </w:pPr>
-            <w:r>
-              <w:rPr>
-                <w:rFonts w:asciiTheme="majorHAnsi" w:hAnsiTheme="majorHAnsi" w:cstheme="majorHAnsi"/>
-                <w:noProof/>
-                <w:sz w:val="24"/>
-                <w:szCs w:val="24"/>
-                <w:lang w:val="en-US"/>
-              </w:rPr>
               <w:t>Code thêm chức năng thêm sản phẩm cho admin.</w:t>
             </w:r>
           </w:p>
@@ -1264,6 +1286,9 @@
         <w:tc>
           <w:tcPr>
             <w:tcW w:w="2311" w:type="dxa"/>
+            <w:tcBorders>
+              <w:bottom w:val="single" w:sz="4" w:space="0" w:color="auto"/>
+            </w:tcBorders>
           </w:tcPr>
           <w:p>
             <w:pPr>
@@ -1283,6 +1308,7 @@
                 <w:szCs w:val="28"/>
                 <w:lang w:val="en-US"/>
               </w:rPr>
+              <w:lastRenderedPageBreak/>
               <w:t>25</w:t>
             </w:r>
           </w:p>
@@ -1290,6 +1316,9 @@
         <w:tc>
           <w:tcPr>
             <w:tcW w:w="2311" w:type="dxa"/>
+            <w:tcBorders>
+              <w:bottom w:val="single" w:sz="4" w:space="0" w:color="auto"/>
+            </w:tcBorders>
           </w:tcPr>
           <w:p>
             <w:pPr>
@@ -1318,191 +1347,432 @@
         <w:tc>
           <w:tcPr>
             <w:tcW w:w="2310" w:type="dxa"/>
-          </w:tcPr>
-          <w:p>
-            <w:pPr>
-              <w:rPr>
-                <w:rFonts w:asciiTheme="majorHAnsi" w:hAnsiTheme="majorHAnsi" w:cstheme="majorHAnsi"/>
-                <w:noProof/>
-                <w:sz w:val="24"/>
-                <w:szCs w:val="24"/>
-              </w:rPr>
-            </w:pPr>
-          </w:p>
-        </w:tc>
-        <w:tc>
-          <w:tcPr>
-            <w:tcW w:w="2310" w:type="dxa"/>
-          </w:tcPr>
-          <w:p>
-            <w:pPr>
-              <w:rPr>
-                <w:rFonts w:asciiTheme="majorHAnsi" w:hAnsiTheme="majorHAnsi" w:cstheme="majorHAnsi"/>
-                <w:noProof/>
-                <w:sz w:val="24"/>
-                <w:szCs w:val="24"/>
-                <w:lang w:val="en-US"/>
-              </w:rPr>
-            </w:pPr>
-          </w:p>
-        </w:tc>
-        <w:tc>
-          <w:tcPr>
-            <w:tcW w:w="2311" w:type="dxa"/>
-          </w:tcPr>
-          <w:p>
-            <w:pPr>
-              <w:rPr>
-                <w:rFonts w:asciiTheme="majorHAnsi" w:hAnsiTheme="majorHAnsi" w:cstheme="majorHAnsi"/>
-                <w:noProof/>
-                <w:sz w:val="24"/>
-                <w:szCs w:val="24"/>
-                <w:lang w:val="en-US"/>
-              </w:rPr>
-            </w:pPr>
-          </w:p>
-        </w:tc>
-        <w:tc>
-          <w:tcPr>
-            <w:tcW w:w="2311" w:type="dxa"/>
-          </w:tcPr>
-          <w:p>
-            <w:pPr>
-              <w:rPr>
-                <w:rFonts w:asciiTheme="majorHAnsi" w:hAnsiTheme="majorHAnsi" w:cstheme="majorHAnsi"/>
-                <w:noProof/>
-                <w:sz w:val="24"/>
-                <w:szCs w:val="24"/>
-                <w:lang w:val="en-US"/>
-              </w:rPr>
-            </w:pPr>
+            <w:shd w:val="clear" w:color="auto" w:fill="FDE9D9" w:themeFill="accent6" w:themeFillTint="33"/>
+          </w:tcPr>
+          <w:p>
+            <w:pPr>
+              <w:rPr>
+                <w:rFonts w:asciiTheme="majorHAnsi" w:hAnsiTheme="majorHAnsi" w:cstheme="majorHAnsi"/>
+                <w:noProof/>
+                <w:sz w:val="24"/>
+                <w:szCs w:val="24"/>
+                <w:lang w:val="en-US"/>
+              </w:rPr>
+            </w:pPr>
+            <w:r>
+              <w:rPr>
+                <w:rFonts w:asciiTheme="majorHAnsi" w:hAnsiTheme="majorHAnsi" w:cstheme="majorHAnsi"/>
+                <w:noProof/>
+                <w:sz w:val="24"/>
+                <w:szCs w:val="24"/>
+                <w:lang w:val="en-US"/>
+              </w:rPr>
+              <w:lastRenderedPageBreak/>
+              <w:t>Nhóm 23 phân công nhiệm vụ cho các nhóm còn lại</w:t>
+            </w:r>
+          </w:p>
+        </w:tc>
+        <w:tc>
+          <w:tcPr>
+            <w:tcW w:w="8000" w:type="dxa"/>
+            <w:gridSpan w:val="3"/>
+            <w:shd w:val="clear" w:color="auto" w:fill="FDE9D9" w:themeFill="accent6" w:themeFillTint="33"/>
+          </w:tcPr>
+          <w:p>
+            <w:pPr>
+              <w:rPr>
+                <w:rFonts w:asciiTheme="majorHAnsi" w:hAnsiTheme="majorHAnsi" w:cstheme="majorHAnsi"/>
+                <w:noProof/>
+                <w:color w:val="FF0000"/>
+                <w:sz w:val="24"/>
+                <w:szCs w:val="24"/>
+                <w:lang w:val="en-US"/>
+              </w:rPr>
+            </w:pPr>
+            <w:r>
+              <w:rPr>
+                <w:rFonts w:asciiTheme="majorHAnsi" w:hAnsiTheme="majorHAnsi" w:cstheme="majorHAnsi"/>
+                <w:noProof/>
+                <w:color w:val="FF0000"/>
+                <w:sz w:val="24"/>
+                <w:szCs w:val="24"/>
+                <w:lang w:val="en-US"/>
+              </w:rPr>
+              <w:t>Nhóm mình đã cố gắng add thêm 15 sản phẩm cho các bạn. Tổng cộng hiện h có 15+17 = 32 sản phẩm. Trong quá trình add Khách hàng nếu thấy sản phẩm nào ko hợp lý các bạn pm lại gấp để cập nhật</w:t>
+            </w:r>
+            <w:r>
+              <w:rPr>
+                <w:rFonts w:asciiTheme="majorHAnsi" w:hAnsiTheme="majorHAnsi" w:cstheme="majorHAnsi"/>
+                <w:noProof/>
+                <w:color w:val="FF0000"/>
+                <w:sz w:val="24"/>
+                <w:szCs w:val="24"/>
+                <w:lang w:val="en-US"/>
+              </w:rPr>
+              <w:t>.</w:t>
+            </w:r>
           </w:p>
         </w:tc>
       </w:tr>
       <w:tr>
         <w:tc>
           <w:tcPr>
-            <w:tcW w:w="2310" w:type="dxa"/>
-          </w:tcPr>
-          <w:p>
-            <w:pPr>
-              <w:rPr>
-                <w:rFonts w:asciiTheme="majorHAnsi" w:hAnsiTheme="majorHAnsi" w:cstheme="majorHAnsi"/>
-                <w:noProof/>
-                <w:sz w:val="24"/>
-                <w:szCs w:val="24"/>
-              </w:rPr>
-            </w:pPr>
-          </w:p>
-        </w:tc>
-        <w:tc>
-          <w:tcPr>
-            <w:tcW w:w="2310" w:type="dxa"/>
-          </w:tcPr>
-          <w:p>
-            <w:pPr>
-              <w:rPr>
-                <w:rFonts w:asciiTheme="majorHAnsi" w:hAnsiTheme="majorHAnsi" w:cstheme="majorHAnsi"/>
-                <w:noProof/>
-                <w:sz w:val="24"/>
-                <w:szCs w:val="24"/>
-                <w:lang w:val="en-US"/>
-              </w:rPr>
-            </w:pPr>
-          </w:p>
-        </w:tc>
-        <w:tc>
-          <w:tcPr>
-            <w:tcW w:w="2311" w:type="dxa"/>
-          </w:tcPr>
-          <w:p>
-            <w:pPr>
-              <w:rPr>
-                <w:rFonts w:asciiTheme="majorHAnsi" w:hAnsiTheme="majorHAnsi" w:cstheme="majorHAnsi"/>
-                <w:noProof/>
-                <w:sz w:val="24"/>
-                <w:szCs w:val="24"/>
-                <w:lang w:val="en-US"/>
-              </w:rPr>
-            </w:pPr>
-          </w:p>
-        </w:tc>
-        <w:tc>
-          <w:tcPr>
-            <w:tcW w:w="2311" w:type="dxa"/>
-          </w:tcPr>
-          <w:p>
-            <w:pPr>
+            <w:tcW w:w="10310" w:type="dxa"/>
+            <w:gridSpan w:val="4"/>
+          </w:tcPr>
+          <w:p>
+            <w:pPr>
+              <w:tabs>
+                <w:tab w:val="left" w:pos="3579"/>
+              </w:tabs>
               <w:rPr>
                 <w:b/>
                 <w:noProof/>
-              </w:rPr>
-            </w:pPr>
+                <w:highlight w:val="cyan"/>
+                <w:lang w:val="en-US"/>
+              </w:rPr>
+            </w:pPr>
+            <w:r>
+              <w:rPr>
+                <w:rFonts w:ascii="Courier New" w:hAnsi="Courier New" w:cs="Courier New"/>
+                <w:noProof/>
+                <w:color w:val="0000FF"/>
+                <w:sz w:val="20"/>
+                <w:szCs w:val="20"/>
+                <w:lang w:val="en-US"/>
+              </w:rPr>
+              <w:t xml:space="preserve">Mẫu: </w:t>
+            </w:r>
+            <w:r>
+              <w:rPr>
+                <w:rFonts w:ascii="Courier New" w:hAnsi="Courier New" w:cs="Courier New"/>
+                <w:noProof/>
+                <w:color w:val="0000FF"/>
+                <w:sz w:val="20"/>
+                <w:szCs w:val="20"/>
+                <w:highlight w:val="cyan"/>
+              </w:rPr>
+              <w:t>insert</w:t>
+            </w:r>
+            <w:r>
+              <w:rPr>
+                <w:rFonts w:ascii="Courier New" w:hAnsi="Courier New" w:cs="Courier New"/>
+                <w:noProof/>
+                <w:sz w:val="20"/>
+                <w:szCs w:val="20"/>
+                <w:highlight w:val="cyan"/>
+              </w:rPr>
+              <w:t xml:space="preserve"> </w:t>
+            </w:r>
+            <w:r>
+              <w:rPr>
+                <w:rFonts w:ascii="Courier New" w:hAnsi="Courier New" w:cs="Courier New"/>
+                <w:noProof/>
+                <w:color w:val="0000FF"/>
+                <w:sz w:val="20"/>
+                <w:szCs w:val="20"/>
+                <w:highlight w:val="cyan"/>
+              </w:rPr>
+              <w:t>into</w:t>
+            </w:r>
+            <w:r>
+              <w:rPr>
+                <w:rFonts w:ascii="Courier New" w:hAnsi="Courier New" w:cs="Courier New"/>
+                <w:noProof/>
+                <w:sz w:val="20"/>
+                <w:szCs w:val="20"/>
+                <w:highlight w:val="cyan"/>
+              </w:rPr>
+              <w:t xml:space="preserve"> KhachHang</w:t>
+            </w:r>
+            <w:r>
+              <w:rPr>
+                <w:rFonts w:ascii="Courier New" w:hAnsi="Courier New" w:cs="Courier New"/>
+                <w:noProof/>
+                <w:color w:val="808080"/>
+                <w:sz w:val="20"/>
+                <w:szCs w:val="20"/>
+                <w:highlight w:val="cyan"/>
+              </w:rPr>
+              <w:t>(</w:t>
+            </w:r>
+            <w:r>
+              <w:rPr>
+                <w:rFonts w:ascii="Courier New" w:hAnsi="Courier New" w:cs="Courier New"/>
+                <w:noProof/>
+                <w:sz w:val="20"/>
+                <w:szCs w:val="20"/>
+                <w:highlight w:val="cyan"/>
+              </w:rPr>
+              <w:t>MaNgheNghiep</w:t>
+            </w:r>
+            <w:r>
+              <w:rPr>
+                <w:rFonts w:ascii="Courier New" w:hAnsi="Courier New" w:cs="Courier New"/>
+                <w:noProof/>
+                <w:color w:val="808080"/>
+                <w:sz w:val="20"/>
+                <w:szCs w:val="20"/>
+                <w:highlight w:val="cyan"/>
+              </w:rPr>
+              <w:t>,</w:t>
+            </w:r>
+            <w:r>
+              <w:rPr>
+                <w:rFonts w:ascii="Courier New" w:hAnsi="Courier New" w:cs="Courier New"/>
+                <w:noProof/>
+                <w:sz w:val="20"/>
+                <w:szCs w:val="20"/>
+                <w:highlight w:val="cyan"/>
+              </w:rPr>
+              <w:t xml:space="preserve"> MaMucDichSuDung</w:t>
+            </w:r>
+            <w:r>
+              <w:rPr>
+                <w:rFonts w:ascii="Courier New" w:hAnsi="Courier New" w:cs="Courier New"/>
+                <w:noProof/>
+                <w:color w:val="808080"/>
+                <w:sz w:val="20"/>
+                <w:szCs w:val="20"/>
+                <w:highlight w:val="cyan"/>
+              </w:rPr>
+              <w:t>,</w:t>
+            </w:r>
+            <w:r>
+              <w:rPr>
+                <w:rFonts w:ascii="Courier New" w:hAnsi="Courier New" w:cs="Courier New"/>
+                <w:noProof/>
+                <w:sz w:val="20"/>
+                <w:szCs w:val="20"/>
+                <w:highlight w:val="cyan"/>
+              </w:rPr>
+              <w:t xml:space="preserve"> MaDoTuoi</w:t>
+            </w:r>
+            <w:r>
+              <w:rPr>
+                <w:rFonts w:ascii="Courier New" w:hAnsi="Courier New" w:cs="Courier New"/>
+                <w:noProof/>
+                <w:color w:val="808080"/>
+                <w:sz w:val="20"/>
+                <w:szCs w:val="20"/>
+                <w:highlight w:val="cyan"/>
+              </w:rPr>
+              <w:t>,</w:t>
+            </w:r>
+            <w:r>
+              <w:rPr>
+                <w:rFonts w:ascii="Courier New" w:hAnsi="Courier New" w:cs="Courier New"/>
+                <w:noProof/>
+                <w:sz w:val="20"/>
+                <w:szCs w:val="20"/>
+                <w:highlight w:val="cyan"/>
+              </w:rPr>
+              <w:t xml:space="preserve"> GioiTinhNam</w:t>
+            </w:r>
+            <w:r>
+              <w:rPr>
+                <w:rFonts w:ascii="Courier New" w:hAnsi="Courier New" w:cs="Courier New"/>
+                <w:noProof/>
+                <w:color w:val="808080"/>
+                <w:sz w:val="20"/>
+                <w:szCs w:val="20"/>
+                <w:highlight w:val="cyan"/>
+              </w:rPr>
+              <w:t>,</w:t>
+            </w:r>
+            <w:r>
+              <w:rPr>
+                <w:rFonts w:ascii="Courier New" w:hAnsi="Courier New" w:cs="Courier New"/>
+                <w:noProof/>
+                <w:sz w:val="20"/>
+                <w:szCs w:val="20"/>
+                <w:highlight w:val="cyan"/>
+              </w:rPr>
+              <w:t xml:space="preserve"> MaTinhThanh</w:t>
+            </w:r>
+            <w:r>
+              <w:rPr>
+                <w:rFonts w:ascii="Courier New" w:hAnsi="Courier New" w:cs="Courier New"/>
+                <w:noProof/>
+                <w:color w:val="808080"/>
+                <w:sz w:val="20"/>
+                <w:szCs w:val="20"/>
+                <w:highlight w:val="cyan"/>
+              </w:rPr>
+              <w:t>)</w:t>
+            </w:r>
+            <w:r>
+              <w:rPr>
+                <w:rFonts w:ascii="Courier New" w:hAnsi="Courier New" w:cs="Courier New"/>
+                <w:noProof/>
+                <w:color w:val="0000FF"/>
+                <w:sz w:val="20"/>
+                <w:szCs w:val="20"/>
+                <w:highlight w:val="cyan"/>
+              </w:rPr>
+              <w:t>values</w:t>
+            </w:r>
+            <w:r>
+              <w:rPr>
+                <w:rFonts w:ascii="Courier New" w:hAnsi="Courier New" w:cs="Courier New"/>
+                <w:noProof/>
+                <w:sz w:val="20"/>
+                <w:szCs w:val="20"/>
+                <w:highlight w:val="cyan"/>
+              </w:rPr>
+              <w:t xml:space="preserve"> </w:t>
+            </w:r>
+            <w:r>
+              <w:rPr>
+                <w:rFonts w:ascii="Courier New" w:hAnsi="Courier New" w:cs="Courier New"/>
+                <w:noProof/>
+                <w:color w:val="808080"/>
+                <w:sz w:val="20"/>
+                <w:szCs w:val="20"/>
+                <w:highlight w:val="cyan"/>
+              </w:rPr>
+              <w:t>(</w:t>
+            </w:r>
+            <w:r>
+              <w:rPr>
+                <w:rFonts w:ascii="Courier New" w:hAnsi="Courier New" w:cs="Courier New"/>
+                <w:noProof/>
+                <w:sz w:val="20"/>
+                <w:szCs w:val="20"/>
+                <w:highlight w:val="cyan"/>
+              </w:rPr>
+              <w:t>11</w:t>
+            </w:r>
+            <w:r>
+              <w:rPr>
+                <w:rFonts w:ascii="Courier New" w:hAnsi="Courier New" w:cs="Courier New"/>
+                <w:noProof/>
+                <w:color w:val="808080"/>
+                <w:sz w:val="20"/>
+                <w:szCs w:val="20"/>
+                <w:highlight w:val="cyan"/>
+              </w:rPr>
+              <w:t>,</w:t>
+            </w:r>
+            <w:r>
+              <w:rPr>
+                <w:rFonts w:ascii="Courier New" w:hAnsi="Courier New" w:cs="Courier New"/>
+                <w:noProof/>
+                <w:sz w:val="20"/>
+                <w:szCs w:val="20"/>
+                <w:highlight w:val="cyan"/>
+              </w:rPr>
+              <w:t>2</w:t>
+            </w:r>
+            <w:r>
+              <w:rPr>
+                <w:rFonts w:ascii="Courier New" w:hAnsi="Courier New" w:cs="Courier New"/>
+                <w:noProof/>
+                <w:color w:val="808080"/>
+                <w:sz w:val="20"/>
+                <w:szCs w:val="20"/>
+                <w:highlight w:val="cyan"/>
+              </w:rPr>
+              <w:t>,</w:t>
+            </w:r>
+            <w:r>
+              <w:rPr>
+                <w:rFonts w:ascii="Courier New" w:hAnsi="Courier New" w:cs="Courier New"/>
+                <w:noProof/>
+                <w:sz w:val="20"/>
+                <w:szCs w:val="20"/>
+                <w:highlight w:val="cyan"/>
+              </w:rPr>
+              <w:t>4</w:t>
+            </w:r>
+            <w:r>
+              <w:rPr>
+                <w:rFonts w:ascii="Courier New" w:hAnsi="Courier New" w:cs="Courier New"/>
+                <w:noProof/>
+                <w:color w:val="808080"/>
+                <w:sz w:val="20"/>
+                <w:szCs w:val="20"/>
+                <w:highlight w:val="cyan"/>
+              </w:rPr>
+              <w:t>,</w:t>
+            </w:r>
+            <w:r>
+              <w:rPr>
+                <w:rFonts w:ascii="Courier New" w:hAnsi="Courier New" w:cs="Courier New"/>
+                <w:noProof/>
+                <w:sz w:val="20"/>
+                <w:szCs w:val="20"/>
+                <w:highlight w:val="cyan"/>
+              </w:rPr>
+              <w:t>0</w:t>
+            </w:r>
+            <w:r>
+              <w:rPr>
+                <w:rFonts w:ascii="Courier New" w:hAnsi="Courier New" w:cs="Courier New"/>
+                <w:noProof/>
+                <w:color w:val="808080"/>
+                <w:sz w:val="20"/>
+                <w:szCs w:val="20"/>
+                <w:highlight w:val="cyan"/>
+              </w:rPr>
+              <w:t>,</w:t>
+            </w:r>
+            <w:r>
+              <w:rPr>
+                <w:rFonts w:ascii="Courier New" w:hAnsi="Courier New" w:cs="Courier New"/>
+                <w:noProof/>
+                <w:sz w:val="20"/>
+                <w:szCs w:val="20"/>
+                <w:highlight w:val="cyan"/>
+              </w:rPr>
+              <w:t>24</w:t>
+            </w:r>
+            <w:r>
+              <w:rPr>
+                <w:rFonts w:ascii="Courier New" w:hAnsi="Courier New" w:cs="Courier New"/>
+                <w:noProof/>
+                <w:color w:val="808080"/>
+                <w:sz w:val="20"/>
+                <w:szCs w:val="20"/>
+                <w:highlight w:val="cyan"/>
+              </w:rPr>
+              <w:t>)</w:t>
+            </w:r>
           </w:p>
         </w:tc>
       </w:tr>
       <w:tr>
         <w:tc>
           <w:tcPr>
-            <w:tcW w:w="2310" w:type="dxa"/>
-          </w:tcPr>
-          <w:p>
-            <w:pPr>
-              <w:rPr>
-                <w:rFonts w:asciiTheme="majorHAnsi" w:hAnsiTheme="majorHAnsi" w:cstheme="majorHAnsi"/>
-                <w:noProof/>
-                <w:sz w:val="24"/>
-                <w:szCs w:val="24"/>
-              </w:rPr>
-            </w:pPr>
-          </w:p>
-        </w:tc>
-        <w:tc>
-          <w:tcPr>
-            <w:tcW w:w="2310" w:type="dxa"/>
-          </w:tcPr>
-          <w:p>
-            <w:pPr>
-              <w:rPr>
-                <w:rFonts w:asciiTheme="majorHAnsi" w:hAnsiTheme="majorHAnsi" w:cstheme="majorHAnsi"/>
-                <w:noProof/>
-                <w:sz w:val="24"/>
-                <w:szCs w:val="24"/>
-                <w:lang w:val="en-US"/>
-              </w:rPr>
-            </w:pPr>
-          </w:p>
-        </w:tc>
-        <w:tc>
-          <w:tcPr>
-            <w:tcW w:w="2311" w:type="dxa"/>
-          </w:tcPr>
-          <w:p>
-            <w:pPr>
-              <w:rPr>
-                <w:rFonts w:asciiTheme="majorHAnsi" w:hAnsiTheme="majorHAnsi" w:cstheme="majorHAnsi"/>
-                <w:noProof/>
-                <w:sz w:val="24"/>
-                <w:szCs w:val="24"/>
-                <w:lang w:val="en-US"/>
-              </w:rPr>
-            </w:pPr>
-          </w:p>
-        </w:tc>
-        <w:tc>
-          <w:tcPr>
-            <w:tcW w:w="2311" w:type="dxa"/>
-          </w:tcPr>
-          <w:p>
-            <w:pPr>
-              <w:rPr>
-                <w:rFonts w:asciiTheme="majorHAnsi" w:hAnsiTheme="majorHAnsi" w:cstheme="majorHAnsi"/>
-                <w:noProof/>
-                <w:sz w:val="24"/>
-                <w:szCs w:val="24"/>
-                <w:lang w:val="en-US"/>
-              </w:rPr>
-            </w:pPr>
+            <w:tcW w:w="10310" w:type="dxa"/>
+            <w:gridSpan w:val="4"/>
+          </w:tcPr>
+          <w:p>
+            <w:pPr>
+              <w:tabs>
+                <w:tab w:val="left" w:pos="3579"/>
+              </w:tabs>
+              <w:jc w:val="center"/>
+              <w:rPr>
+                <w:rFonts w:ascii="Courier New" w:hAnsi="Courier New" w:cs="Courier New"/>
+                <w:noProof/>
+                <w:color w:val="0000FF"/>
+                <w:sz w:val="20"/>
+                <w:szCs w:val="20"/>
+                <w:lang w:val="en-US"/>
+              </w:rPr>
+            </w:pPr>
+            <w:r>
+              <w:rPr>
+                <w:rFonts w:ascii="Courier New" w:hAnsi="Courier New" w:cs="Courier New"/>
+                <w:noProof/>
+                <w:color w:val="0000FF"/>
+                <w:sz w:val="20"/>
+                <w:szCs w:val="20"/>
+                <w:lang w:val="en-US"/>
+              </w:rPr>
+              <w:t>Nhập liệu theo từng loại nghề nghiệp</w:t>
+            </w:r>
           </w:p>
         </w:tc>
       </w:tr>
@@ -1520,22 +1790,83 @@
                 <w:szCs w:val="24"/>
               </w:rPr>
             </w:pPr>
-          </w:p>
-        </w:tc>
-        <w:tc>
-          <w:tcPr>
-            <w:tcW w:w="2310" w:type="dxa"/>
-          </w:tcPr>
-          <w:p>
-            <w:pPr>
-              <w:rPr>
-                <w:rFonts w:asciiTheme="majorHAnsi" w:hAnsiTheme="majorHAnsi" w:cstheme="majorHAnsi"/>
-                <w:noProof/>
-                <w:sz w:val="24"/>
-                <w:szCs w:val="24"/>
-                <w:lang w:val="en-US"/>
-              </w:rPr>
-            </w:pPr>
+            <w:r>
+              <w:rPr>
+                <w:rFonts w:asciiTheme="majorHAnsi" w:hAnsiTheme="majorHAnsi" w:cstheme="majorHAnsi"/>
+                <w:noProof/>
+                <w:sz w:val="24"/>
+                <w:szCs w:val="24"/>
+              </w:rPr>
+              <w:t xml:space="preserve">5h00 </w:t>
+            </w:r>
+            <w:r>
+              <w:rPr>
+                <w:rFonts w:asciiTheme="majorHAnsi" w:hAnsiTheme="majorHAnsi" w:cstheme="majorHAnsi"/>
+                <w:noProof/>
+                <w:sz w:val="24"/>
+                <w:szCs w:val="24"/>
+                <w:lang w:val="en-US"/>
+              </w:rPr>
+              <w:t>sáng 23</w:t>
+            </w:r>
+            <w:r>
+              <w:rPr>
+                <w:rFonts w:asciiTheme="majorHAnsi" w:hAnsiTheme="majorHAnsi" w:cstheme="majorHAnsi"/>
+                <w:noProof/>
+                <w:sz w:val="24"/>
+                <w:szCs w:val="24"/>
+              </w:rPr>
+              <w:t>/04/2011</w:t>
+            </w:r>
+          </w:p>
+        </w:tc>
+        <w:tc>
+          <w:tcPr>
+            <w:tcW w:w="3378" w:type="dxa"/>
+          </w:tcPr>
+          <w:p>
+            <w:pPr>
+              <w:rPr>
+                <w:rFonts w:ascii="Courier New" w:hAnsi="Courier New" w:cs="Courier New"/>
+                <w:noProof/>
+                <w:color w:val="FF0000"/>
+                <w:sz w:val="20"/>
+                <w:szCs w:val="20"/>
+                <w:lang w:val="en-US"/>
+              </w:rPr>
+            </w:pPr>
+            <w:r>
+              <w:rPr>
+                <w:rFonts w:ascii="Courier New" w:hAnsi="Courier New" w:cs="Courier New"/>
+                <w:noProof/>
+                <w:color w:val="FF0000"/>
+                <w:sz w:val="20"/>
+                <w:szCs w:val="20"/>
+              </w:rPr>
+              <w:t>Học sinh</w:t>
+            </w:r>
+          </w:p>
+          <w:p>
+            <w:pPr>
+              <w:rPr>
+                <w:rFonts w:asciiTheme="majorHAnsi" w:hAnsiTheme="majorHAnsi" w:cstheme="majorHAnsi"/>
+                <w:noProof/>
+                <w:sz w:val="24"/>
+                <w:szCs w:val="24"/>
+                <w:lang w:val="en-US"/>
+              </w:rPr>
+            </w:pPr>
+            <w:r>
+              <w:rPr>
+                <w:rFonts w:ascii="Courier New" w:hAnsi="Courier New" w:cs="Courier New"/>
+                <w:noProof/>
+                <w:color w:val="FF0000"/>
+                <w:sz w:val="20"/>
+                <w:szCs w:val="20"/>
+                <w:lang w:val="en-US"/>
+              </w:rPr>
+              <w:t>Sinh viên</w:t>
+            </w:r>
           </w:p>
         </w:tc>
         <w:tc>
@@ -1552,6 +1883,16 @@
                 <w:lang w:val="en-US"/>
               </w:rPr>
             </w:pPr>
+            <w:r>
+              <w:rPr>
+                <w:rFonts w:asciiTheme="majorHAnsi" w:hAnsiTheme="majorHAnsi" w:cstheme="majorHAnsi"/>
+                <w:noProof/>
+                <w:sz w:val="24"/>
+                <w:szCs w:val="24"/>
+                <w:lang w:val="en-US"/>
+              </w:rPr>
+              <w:t>21</w:t>
+            </w:r>
           </w:p>
         </w:tc>
         <w:tc>
@@ -1565,8 +1906,59 @@
                 <w:noProof/>
                 <w:sz w:val="24"/>
                 <w:szCs w:val="24"/>
-              </w:rPr>
-            </w:pPr>
+                <w:lang w:val="en-US"/>
+              </w:rPr>
+            </w:pPr>
+            <w:r>
+              <w:rPr>
+                <w:rFonts w:asciiTheme="majorHAnsi" w:hAnsiTheme="majorHAnsi" w:cstheme="majorHAnsi"/>
+                <w:noProof/>
+                <w:sz w:val="24"/>
+                <w:szCs w:val="24"/>
+                <w:lang w:val="en-US"/>
+              </w:rPr>
+              <w:t>Số lượng ít nhấ</w:t>
+            </w:r>
+            <w:r>
+              <w:rPr>
+                <w:rFonts w:asciiTheme="majorHAnsi" w:hAnsiTheme="majorHAnsi" w:cstheme="majorHAnsi"/>
+                <w:noProof/>
+                <w:sz w:val="24"/>
+                <w:szCs w:val="24"/>
+                <w:lang w:val="en-US"/>
+              </w:rPr>
+              <w:t>t 2</w:t>
+            </w:r>
+            <w:r>
+              <w:rPr>
+                <w:rFonts w:asciiTheme="majorHAnsi" w:hAnsiTheme="majorHAnsi" w:cstheme="majorHAnsi"/>
+                <w:noProof/>
+                <w:sz w:val="24"/>
+                <w:szCs w:val="24"/>
+                <w:lang w:val="en-US"/>
+              </w:rPr>
+              <w:t>5</w:t>
+            </w:r>
+            <w:r>
+              <w:rPr>
+                <w:rFonts w:asciiTheme="majorHAnsi" w:hAnsiTheme="majorHAnsi" w:cstheme="majorHAnsi"/>
+                <w:noProof/>
+                <w:sz w:val="24"/>
+                <w:szCs w:val="24"/>
+                <w:lang w:val="en-US"/>
+              </w:rPr>
+              <w:t>0</w:t>
+            </w:r>
+            <w:r>
+              <w:rPr>
+                <w:rFonts w:asciiTheme="majorHAnsi" w:hAnsiTheme="majorHAnsi" w:cstheme="majorHAnsi"/>
+                <w:noProof/>
+                <w:sz w:val="24"/>
+                <w:szCs w:val="24"/>
+                <w:lang w:val="en-US"/>
+              </w:rPr>
+              <w:t xml:space="preserve"> </w:t>
+            </w:r>
           </w:p>
         </w:tc>
       </w:tr>
@@ -1582,11 +1974,140 @@
                 <w:noProof/>
                 <w:sz w:val="24"/>
                 <w:szCs w:val="24"/>
-                <w:lang w:val="en-US"/>
-              </w:rPr>
-            </w:pPr>
-          </w:p>
-        </w:tc>
+              </w:rPr>
+            </w:pPr>
+            <w:r>
+              <w:rPr>
+                <w:rFonts w:asciiTheme="majorHAnsi" w:hAnsiTheme="majorHAnsi" w:cstheme="majorHAnsi"/>
+                <w:noProof/>
+                <w:sz w:val="24"/>
+                <w:szCs w:val="24"/>
+              </w:rPr>
+              <w:t xml:space="preserve">5h00 </w:t>
+            </w:r>
+            <w:r>
+              <w:rPr>
+                <w:rFonts w:asciiTheme="majorHAnsi" w:hAnsiTheme="majorHAnsi" w:cstheme="majorHAnsi"/>
+                <w:noProof/>
+                <w:sz w:val="24"/>
+                <w:szCs w:val="24"/>
+                <w:lang w:val="en-US"/>
+              </w:rPr>
+              <w:t>sáng 23</w:t>
+            </w:r>
+            <w:r>
+              <w:rPr>
+                <w:rFonts w:asciiTheme="majorHAnsi" w:hAnsiTheme="majorHAnsi" w:cstheme="majorHAnsi"/>
+                <w:noProof/>
+                <w:sz w:val="24"/>
+                <w:szCs w:val="24"/>
+              </w:rPr>
+              <w:t>/04/2011</w:t>
+            </w:r>
+          </w:p>
+        </w:tc>
+        <w:tc>
+          <w:tcPr>
+            <w:tcW w:w="3378" w:type="dxa"/>
+          </w:tcPr>
+          <w:p>
+            <w:pPr>
+              <w:rPr>
+                <w:rFonts w:ascii="Courier New" w:hAnsi="Courier New" w:cs="Courier New"/>
+                <w:noProof/>
+                <w:color w:val="FF0000"/>
+                <w:sz w:val="20"/>
+                <w:szCs w:val="20"/>
+                <w:lang w:val="en-US"/>
+              </w:rPr>
+            </w:pPr>
+            <w:r>
+              <w:rPr>
+                <w:rFonts w:ascii="Courier New" w:hAnsi="Courier New" w:cs="Courier New"/>
+                <w:noProof/>
+                <w:color w:val="FF0000"/>
+                <w:sz w:val="20"/>
+                <w:szCs w:val="20"/>
+              </w:rPr>
+              <w:t>Doanh nhân</w:t>
+            </w:r>
+          </w:p>
+          <w:p>
+            <w:pPr>
+              <w:rPr>
+                <w:rFonts w:asciiTheme="majorHAnsi" w:hAnsiTheme="majorHAnsi" w:cstheme="majorHAnsi"/>
+                <w:noProof/>
+                <w:sz w:val="24"/>
+                <w:szCs w:val="24"/>
+                <w:lang w:val="en-US"/>
+              </w:rPr>
+            </w:pPr>
+            <w:r>
+              <w:rPr>
+                <w:rFonts w:ascii="Courier New" w:hAnsi="Courier New" w:cs="Courier New"/>
+                <w:noProof/>
+                <w:color w:val="FF0000"/>
+                <w:sz w:val="20"/>
+                <w:szCs w:val="20"/>
+              </w:rPr>
+              <w:t>Bác sĩ</w:t>
+            </w:r>
+          </w:p>
+        </w:tc>
+        <w:tc>
+          <w:tcPr>
+            <w:tcW w:w="2311" w:type="dxa"/>
+          </w:tcPr>
+          <w:p>
+            <w:pPr>
+              <w:rPr>
+                <w:rFonts w:asciiTheme="majorHAnsi" w:hAnsiTheme="majorHAnsi" w:cstheme="majorHAnsi"/>
+                <w:noProof/>
+                <w:sz w:val="24"/>
+                <w:szCs w:val="24"/>
+                <w:lang w:val="en-US"/>
+              </w:rPr>
+            </w:pPr>
+            <w:r>
+              <w:rPr>
+                <w:rFonts w:asciiTheme="majorHAnsi" w:hAnsiTheme="majorHAnsi" w:cstheme="majorHAnsi"/>
+                <w:noProof/>
+                <w:sz w:val="24"/>
+                <w:szCs w:val="24"/>
+                <w:lang w:val="en-US"/>
+              </w:rPr>
+              <w:t>22</w:t>
+            </w:r>
+          </w:p>
+        </w:tc>
+        <w:tc>
+          <w:tcPr>
+            <w:tcW w:w="2311" w:type="dxa"/>
+          </w:tcPr>
+          <w:p>
+            <w:pPr>
+              <w:rPr>
+                <w:rFonts w:asciiTheme="majorHAnsi" w:hAnsiTheme="majorHAnsi" w:cstheme="majorHAnsi"/>
+                <w:noProof/>
+                <w:sz w:val="24"/>
+                <w:szCs w:val="24"/>
+                <w:lang w:val="en-US"/>
+              </w:rPr>
+            </w:pPr>
+            <w:r>
+              <w:rPr>
+                <w:rFonts w:asciiTheme="majorHAnsi" w:hAnsiTheme="majorHAnsi" w:cstheme="majorHAnsi"/>
+                <w:noProof/>
+                <w:sz w:val="24"/>
+                <w:szCs w:val="24"/>
+                <w:lang w:val="en-US"/>
+              </w:rPr>
+              <w:t xml:space="preserve">Số lượng ít nhất 250 </w:t>
+            </w:r>
+          </w:p>
+        </w:tc>
+      </w:tr>
+      <w:tr>
         <w:tc>
           <w:tcPr>
             <w:tcW w:w="2310" w:type="dxa"/>
@@ -1598,9 +2119,84 @@
                 <w:noProof/>
                 <w:sz w:val="24"/>
                 <w:szCs w:val="24"/>
-                <w:lang w:val="en-US"/>
-              </w:rPr>
-            </w:pPr>
+              </w:rPr>
+            </w:pPr>
+            <w:r>
+              <w:rPr>
+                <w:rFonts w:asciiTheme="majorHAnsi" w:hAnsiTheme="majorHAnsi" w:cstheme="majorHAnsi"/>
+                <w:noProof/>
+                <w:sz w:val="24"/>
+                <w:szCs w:val="24"/>
+              </w:rPr>
+              <w:t xml:space="preserve">5h00 </w:t>
+            </w:r>
+            <w:r>
+              <w:rPr>
+                <w:rFonts w:asciiTheme="majorHAnsi" w:hAnsiTheme="majorHAnsi" w:cstheme="majorHAnsi"/>
+                <w:noProof/>
+                <w:sz w:val="24"/>
+                <w:szCs w:val="24"/>
+                <w:lang w:val="en-US"/>
+              </w:rPr>
+              <w:t>sáng 23</w:t>
+            </w:r>
+            <w:r>
+              <w:rPr>
+                <w:rFonts w:asciiTheme="majorHAnsi" w:hAnsiTheme="majorHAnsi" w:cstheme="majorHAnsi"/>
+                <w:noProof/>
+                <w:sz w:val="24"/>
+                <w:szCs w:val="24"/>
+              </w:rPr>
+              <w:t>/04/2011</w:t>
+            </w:r>
+          </w:p>
+        </w:tc>
+        <w:tc>
+          <w:tcPr>
+            <w:tcW w:w="3378" w:type="dxa"/>
+          </w:tcPr>
+          <w:p>
+            <w:pPr>
+              <w:rPr>
+                <w:rFonts w:ascii="Courier New" w:hAnsi="Courier New" w:cs="Courier New"/>
+                <w:noProof/>
+                <w:color w:val="FF0000"/>
+                <w:sz w:val="20"/>
+                <w:szCs w:val="20"/>
+                <w:lang w:val="en-US"/>
+              </w:rPr>
+            </w:pPr>
+            <w:r>
+              <w:rPr>
+                <w:rFonts w:ascii="Courier New" w:hAnsi="Courier New" w:cs="Courier New"/>
+                <w:noProof/>
+                <w:color w:val="FF0000"/>
+                <w:sz w:val="20"/>
+                <w:szCs w:val="20"/>
+              </w:rPr>
+              <w:t>Dược sĩ</w:t>
+            </w:r>
+          </w:p>
+          <w:p>
+            <w:pPr>
+              <w:rPr>
+                <w:rFonts w:asciiTheme="majorHAnsi" w:hAnsiTheme="majorHAnsi" w:cstheme="majorHAnsi"/>
+                <w:noProof/>
+                <w:sz w:val="24"/>
+                <w:szCs w:val="24"/>
+                <w:lang w:val="en-US"/>
+              </w:rPr>
+            </w:pPr>
+            <w:r>
+              <w:rPr>
+                <w:rFonts w:ascii="Courier New" w:hAnsi="Courier New" w:cs="Courier New"/>
+                <w:noProof/>
+                <w:color w:val="FF0000"/>
+                <w:sz w:val="20"/>
+                <w:szCs w:val="20"/>
+              </w:rPr>
+              <w:t>Kỹ sư xây dựng</w:t>
+            </w:r>
           </w:p>
         </w:tc>
         <w:tc>
@@ -1617,6 +2213,16 @@
                 <w:lang w:val="en-US"/>
               </w:rPr>
             </w:pPr>
+            <w:r>
+              <w:rPr>
+                <w:rFonts w:asciiTheme="majorHAnsi" w:hAnsiTheme="majorHAnsi" w:cstheme="majorHAnsi"/>
+                <w:noProof/>
+                <w:sz w:val="24"/>
+                <w:szCs w:val="24"/>
+                <w:lang w:val="en-US"/>
+              </w:rPr>
+              <w:t>27</w:t>
+            </w:r>
           </w:p>
         </w:tc>
         <w:tc>
@@ -1633,6 +2239,474 @@
                 <w:lang w:val="en-US"/>
               </w:rPr>
             </w:pPr>
+            <w:r>
+              <w:rPr>
+                <w:rFonts w:asciiTheme="majorHAnsi" w:hAnsiTheme="majorHAnsi" w:cstheme="majorHAnsi"/>
+                <w:noProof/>
+                <w:sz w:val="24"/>
+                <w:szCs w:val="24"/>
+                <w:lang w:val="en-US"/>
+              </w:rPr>
+              <w:t xml:space="preserve">Số lượng ít nhất 250 </w:t>
+            </w:r>
+          </w:p>
+        </w:tc>
+      </w:tr>
+      <w:tr>
+        <w:tc>
+          <w:tcPr>
+            <w:tcW w:w="2310" w:type="dxa"/>
+          </w:tcPr>
+          <w:p>
+            <w:pPr>
+              <w:rPr>
+                <w:rFonts w:asciiTheme="majorHAnsi" w:hAnsiTheme="majorHAnsi" w:cstheme="majorHAnsi"/>
+                <w:noProof/>
+                <w:sz w:val="24"/>
+                <w:szCs w:val="24"/>
+              </w:rPr>
+            </w:pPr>
+            <w:r>
+              <w:rPr>
+                <w:rFonts w:asciiTheme="majorHAnsi" w:hAnsiTheme="majorHAnsi" w:cstheme="majorHAnsi"/>
+                <w:noProof/>
+                <w:sz w:val="24"/>
+                <w:szCs w:val="24"/>
+              </w:rPr>
+              <w:t xml:space="preserve">5h00 </w:t>
+            </w:r>
+            <w:r>
+              <w:rPr>
+                <w:rFonts w:asciiTheme="majorHAnsi" w:hAnsiTheme="majorHAnsi" w:cstheme="majorHAnsi"/>
+                <w:noProof/>
+                <w:sz w:val="24"/>
+                <w:szCs w:val="24"/>
+                <w:lang w:val="en-US"/>
+              </w:rPr>
+              <w:t>sáng 23</w:t>
+            </w:r>
+            <w:r>
+              <w:rPr>
+                <w:rFonts w:asciiTheme="majorHAnsi" w:hAnsiTheme="majorHAnsi" w:cstheme="majorHAnsi"/>
+                <w:noProof/>
+                <w:sz w:val="24"/>
+                <w:szCs w:val="24"/>
+              </w:rPr>
+              <w:t>/04/2011</w:t>
+            </w:r>
+          </w:p>
+        </w:tc>
+        <w:tc>
+          <w:tcPr>
+            <w:tcW w:w="3378" w:type="dxa"/>
+          </w:tcPr>
+          <w:p>
+            <w:pPr>
+              <w:rPr>
+                <w:rFonts w:ascii="Courier New" w:hAnsi="Courier New" w:cs="Courier New"/>
+                <w:noProof/>
+                <w:color w:val="FF0000"/>
+                <w:sz w:val="20"/>
+                <w:szCs w:val="20"/>
+                <w:lang w:val="en-US"/>
+              </w:rPr>
+            </w:pPr>
+            <w:r>
+              <w:rPr>
+                <w:rFonts w:ascii="Courier New" w:hAnsi="Courier New" w:cs="Courier New"/>
+                <w:noProof/>
+                <w:color w:val="FF0000"/>
+                <w:sz w:val="20"/>
+                <w:szCs w:val="20"/>
+              </w:rPr>
+              <w:t>Kỹ sư cơ khí</w:t>
+            </w:r>
+          </w:p>
+          <w:p>
+            <w:pPr>
+              <w:rPr>
+                <w:rFonts w:asciiTheme="majorHAnsi" w:hAnsiTheme="majorHAnsi" w:cstheme="majorHAnsi"/>
+                <w:noProof/>
+                <w:sz w:val="24"/>
+                <w:szCs w:val="24"/>
+                <w:lang w:val="en-US"/>
+              </w:rPr>
+            </w:pPr>
+            <w:r>
+              <w:rPr>
+                <w:rFonts w:ascii="Courier New" w:hAnsi="Courier New" w:cs="Courier New"/>
+                <w:noProof/>
+                <w:color w:val="FF0000"/>
+                <w:sz w:val="20"/>
+                <w:szCs w:val="20"/>
+              </w:rPr>
+              <w:t>Kế toán</w:t>
+            </w:r>
+          </w:p>
+        </w:tc>
+        <w:tc>
+          <w:tcPr>
+            <w:tcW w:w="2311" w:type="dxa"/>
+          </w:tcPr>
+          <w:p>
+            <w:pPr>
+              <w:rPr>
+                <w:rFonts w:asciiTheme="majorHAnsi" w:hAnsiTheme="majorHAnsi" w:cstheme="majorHAnsi"/>
+                <w:noProof/>
+                <w:sz w:val="24"/>
+                <w:szCs w:val="24"/>
+                <w:lang w:val="en-US"/>
+              </w:rPr>
+            </w:pPr>
+            <w:r>
+              <w:rPr>
+                <w:rFonts w:asciiTheme="majorHAnsi" w:hAnsiTheme="majorHAnsi" w:cstheme="majorHAnsi"/>
+                <w:noProof/>
+                <w:sz w:val="24"/>
+                <w:szCs w:val="24"/>
+                <w:lang w:val="en-US"/>
+              </w:rPr>
+              <w:t>29</w:t>
+            </w:r>
+          </w:p>
+        </w:tc>
+        <w:tc>
+          <w:tcPr>
+            <w:tcW w:w="2311" w:type="dxa"/>
+          </w:tcPr>
+          <w:p>
+            <w:pPr>
+              <w:rPr>
+                <w:rFonts w:asciiTheme="majorHAnsi" w:hAnsiTheme="majorHAnsi" w:cstheme="majorHAnsi"/>
+                <w:noProof/>
+                <w:sz w:val="24"/>
+                <w:szCs w:val="24"/>
+                <w:lang w:val="en-US"/>
+              </w:rPr>
+            </w:pPr>
+            <w:r>
+              <w:rPr>
+                <w:rFonts w:asciiTheme="majorHAnsi" w:hAnsiTheme="majorHAnsi" w:cstheme="majorHAnsi"/>
+                <w:noProof/>
+                <w:sz w:val="24"/>
+                <w:szCs w:val="24"/>
+                <w:lang w:val="en-US"/>
+              </w:rPr>
+              <w:t xml:space="preserve">Số lượng ít nhất 250 </w:t>
+            </w:r>
+          </w:p>
+        </w:tc>
+      </w:tr>
+      <w:tr>
+        <w:tc>
+          <w:tcPr>
+            <w:tcW w:w="2310" w:type="dxa"/>
+          </w:tcPr>
+          <w:p>
+            <w:pPr>
+              <w:rPr>
+                <w:rFonts w:asciiTheme="majorHAnsi" w:hAnsiTheme="majorHAnsi" w:cstheme="majorHAnsi"/>
+                <w:noProof/>
+                <w:sz w:val="24"/>
+                <w:szCs w:val="24"/>
+              </w:rPr>
+            </w:pPr>
+            <w:r>
+              <w:rPr>
+                <w:rFonts w:asciiTheme="majorHAnsi" w:hAnsiTheme="majorHAnsi" w:cstheme="majorHAnsi"/>
+                <w:noProof/>
+                <w:sz w:val="24"/>
+                <w:szCs w:val="24"/>
+              </w:rPr>
+              <w:t xml:space="preserve">5h00 </w:t>
+            </w:r>
+            <w:r>
+              <w:rPr>
+                <w:rFonts w:asciiTheme="majorHAnsi" w:hAnsiTheme="majorHAnsi" w:cstheme="majorHAnsi"/>
+                <w:noProof/>
+                <w:sz w:val="24"/>
+                <w:szCs w:val="24"/>
+                <w:lang w:val="en-US"/>
+              </w:rPr>
+              <w:t>sáng 23</w:t>
+            </w:r>
+            <w:r>
+              <w:rPr>
+                <w:rFonts w:asciiTheme="majorHAnsi" w:hAnsiTheme="majorHAnsi" w:cstheme="majorHAnsi"/>
+                <w:noProof/>
+                <w:sz w:val="24"/>
+                <w:szCs w:val="24"/>
+              </w:rPr>
+              <w:t>/04/2011</w:t>
+            </w:r>
+          </w:p>
+        </w:tc>
+        <w:tc>
+          <w:tcPr>
+            <w:tcW w:w="3378" w:type="dxa"/>
+          </w:tcPr>
+          <w:p>
+            <w:pPr>
+              <w:rPr>
+                <w:rFonts w:ascii="Courier New" w:hAnsi="Courier New" w:cs="Courier New"/>
+                <w:noProof/>
+                <w:color w:val="FF0000"/>
+                <w:sz w:val="20"/>
+                <w:szCs w:val="20"/>
+                <w:lang w:val="en-US"/>
+              </w:rPr>
+            </w:pPr>
+            <w:r>
+              <w:rPr>
+                <w:rFonts w:ascii="Courier New" w:hAnsi="Courier New" w:cs="Courier New"/>
+                <w:noProof/>
+                <w:color w:val="FF0000"/>
+                <w:sz w:val="20"/>
+                <w:szCs w:val="20"/>
+              </w:rPr>
+              <w:t>Kiến trúc sư</w:t>
+            </w:r>
+          </w:p>
+          <w:p>
+            <w:pPr>
+              <w:rPr>
+                <w:rFonts w:asciiTheme="majorHAnsi" w:hAnsiTheme="majorHAnsi" w:cstheme="majorHAnsi"/>
+                <w:noProof/>
+                <w:sz w:val="24"/>
+                <w:szCs w:val="24"/>
+                <w:lang w:val="en-US"/>
+              </w:rPr>
+            </w:pPr>
+            <w:r>
+              <w:rPr>
+                <w:rFonts w:ascii="Courier New" w:hAnsi="Courier New" w:cs="Courier New"/>
+                <w:noProof/>
+                <w:color w:val="FF0000"/>
+                <w:sz w:val="20"/>
+                <w:szCs w:val="20"/>
+              </w:rPr>
+              <w:t>Chuyên viên đồ họa</w:t>
+            </w:r>
+          </w:p>
+        </w:tc>
+        <w:tc>
+          <w:tcPr>
+            <w:tcW w:w="2311" w:type="dxa"/>
+          </w:tcPr>
+          <w:p>
+            <w:pPr>
+              <w:rPr>
+                <w:rFonts w:asciiTheme="majorHAnsi" w:hAnsiTheme="majorHAnsi" w:cstheme="majorHAnsi"/>
+                <w:noProof/>
+                <w:sz w:val="24"/>
+                <w:szCs w:val="24"/>
+                <w:lang w:val="en-US"/>
+              </w:rPr>
+            </w:pPr>
+            <w:r>
+              <w:rPr>
+                <w:rFonts w:asciiTheme="majorHAnsi" w:hAnsiTheme="majorHAnsi" w:cstheme="majorHAnsi"/>
+                <w:noProof/>
+                <w:sz w:val="24"/>
+                <w:szCs w:val="24"/>
+                <w:lang w:val="en-US"/>
+              </w:rPr>
+              <w:t>30</w:t>
+            </w:r>
+          </w:p>
+        </w:tc>
+        <w:tc>
+          <w:tcPr>
+            <w:tcW w:w="2311" w:type="dxa"/>
+          </w:tcPr>
+          <w:p>
+            <w:pPr>
+              <w:rPr>
+                <w:rFonts w:asciiTheme="majorHAnsi" w:hAnsiTheme="majorHAnsi" w:cstheme="majorHAnsi"/>
+                <w:noProof/>
+                <w:sz w:val="24"/>
+                <w:szCs w:val="24"/>
+                <w:lang w:val="en-US"/>
+              </w:rPr>
+            </w:pPr>
+            <w:r>
+              <w:rPr>
+                <w:rFonts w:asciiTheme="majorHAnsi" w:hAnsiTheme="majorHAnsi" w:cstheme="majorHAnsi"/>
+                <w:noProof/>
+                <w:sz w:val="24"/>
+                <w:szCs w:val="24"/>
+                <w:lang w:val="en-US"/>
+              </w:rPr>
+              <w:t xml:space="preserve">Số lượng ít nhất 250 </w:t>
+            </w:r>
+          </w:p>
+        </w:tc>
+      </w:tr>
+      <w:tr>
+        <w:tc>
+          <w:tcPr>
+            <w:tcW w:w="2310" w:type="dxa"/>
+          </w:tcPr>
+          <w:p>
+            <w:pPr>
+              <w:rPr>
+                <w:rFonts w:asciiTheme="majorHAnsi" w:hAnsiTheme="majorHAnsi" w:cstheme="majorHAnsi"/>
+                <w:noProof/>
+                <w:sz w:val="24"/>
+                <w:szCs w:val="24"/>
+              </w:rPr>
+            </w:pPr>
+            <w:r>
+              <w:rPr>
+                <w:rFonts w:asciiTheme="majorHAnsi" w:hAnsiTheme="majorHAnsi" w:cstheme="majorHAnsi"/>
+                <w:noProof/>
+                <w:sz w:val="24"/>
+                <w:szCs w:val="24"/>
+              </w:rPr>
+              <w:t xml:space="preserve">5h00 </w:t>
+            </w:r>
+            <w:r>
+              <w:rPr>
+                <w:rFonts w:asciiTheme="majorHAnsi" w:hAnsiTheme="majorHAnsi" w:cstheme="majorHAnsi"/>
+                <w:noProof/>
+                <w:sz w:val="24"/>
+                <w:szCs w:val="24"/>
+                <w:lang w:val="en-US"/>
+              </w:rPr>
+              <w:t>sáng 23</w:t>
+            </w:r>
+            <w:r>
+              <w:rPr>
+                <w:rFonts w:asciiTheme="majorHAnsi" w:hAnsiTheme="majorHAnsi" w:cstheme="majorHAnsi"/>
+                <w:noProof/>
+                <w:sz w:val="24"/>
+                <w:szCs w:val="24"/>
+              </w:rPr>
+              <w:t>/04/2011</w:t>
+            </w:r>
+          </w:p>
+        </w:tc>
+        <w:tc>
+          <w:tcPr>
+            <w:tcW w:w="3378" w:type="dxa"/>
+          </w:tcPr>
+          <w:p>
+            <w:pPr>
+              <w:rPr>
+                <w:rFonts w:ascii="Courier New" w:hAnsi="Courier New" w:cs="Courier New"/>
+                <w:noProof/>
+                <w:color w:val="FF0000"/>
+                <w:sz w:val="20"/>
+                <w:szCs w:val="20"/>
+                <w:lang w:val="en-US"/>
+              </w:rPr>
+            </w:pPr>
+            <w:r>
+              <w:rPr>
+                <w:rFonts w:ascii="Courier New" w:hAnsi="Courier New" w:cs="Courier New"/>
+                <w:noProof/>
+                <w:color w:val="FF0000"/>
+                <w:sz w:val="20"/>
+                <w:szCs w:val="20"/>
+              </w:rPr>
+              <w:t>Lập trình viên</w:t>
+            </w:r>
+          </w:p>
+          <w:p>
+            <w:pPr>
+              <w:rPr>
+                <w:rFonts w:ascii="Courier New" w:hAnsi="Courier New" w:cs="Courier New"/>
+                <w:noProof/>
+                <w:color w:val="FF0000"/>
+                <w:sz w:val="20"/>
+                <w:szCs w:val="20"/>
+                <w:lang w:val="en-US"/>
+              </w:rPr>
+            </w:pPr>
+            <w:r>
+              <w:rPr>
+                <w:rFonts w:ascii="Courier New" w:hAnsi="Courier New" w:cs="Courier New"/>
+                <w:noProof/>
+                <w:color w:val="FF0000"/>
+                <w:sz w:val="20"/>
+                <w:szCs w:val="20"/>
+              </w:rPr>
+              <w:t>Nhân viên văn phòng</w:t>
+            </w:r>
+          </w:p>
+          <w:p>
+            <w:pPr>
+              <w:rPr>
+                <w:rFonts w:asciiTheme="majorHAnsi" w:hAnsiTheme="majorHAnsi" w:cstheme="majorHAnsi"/>
+                <w:noProof/>
+                <w:sz w:val="24"/>
+                <w:szCs w:val="24"/>
+                <w:lang w:val="en-US"/>
+              </w:rPr>
+            </w:pPr>
+            <w:r>
+              <w:rPr>
+                <w:rFonts w:ascii="Courier New" w:hAnsi="Courier New" w:cs="Courier New"/>
+                <w:noProof/>
+                <w:color w:val="FF0000"/>
+                <w:sz w:val="20"/>
+                <w:szCs w:val="20"/>
+                <w:lang w:val="en-US"/>
+              </w:rPr>
+              <w:t>Nghề khác …</w:t>
+            </w:r>
+          </w:p>
+        </w:tc>
+        <w:tc>
+          <w:tcPr>
+            <w:tcW w:w="2311" w:type="dxa"/>
+          </w:tcPr>
+          <w:p>
+            <w:pPr>
+              <w:rPr>
+                <w:rFonts w:asciiTheme="majorHAnsi" w:hAnsiTheme="majorHAnsi" w:cstheme="majorHAnsi"/>
+                <w:noProof/>
+                <w:sz w:val="24"/>
+                <w:szCs w:val="24"/>
+                <w:lang w:val="en-US"/>
+              </w:rPr>
+            </w:pPr>
+            <w:r>
+              <w:rPr>
+                <w:rFonts w:asciiTheme="majorHAnsi" w:hAnsiTheme="majorHAnsi" w:cstheme="majorHAnsi"/>
+                <w:noProof/>
+                <w:sz w:val="24"/>
+                <w:szCs w:val="24"/>
+                <w:lang w:val="en-US"/>
+              </w:rPr>
+              <w:t>44</w:t>
+            </w:r>
+          </w:p>
+        </w:tc>
+        <w:tc>
+          <w:tcPr>
+            <w:tcW w:w="2311" w:type="dxa"/>
+          </w:tcPr>
+          <w:p>
+            <w:pPr>
+              <w:rPr>
+                <w:rFonts w:asciiTheme="majorHAnsi" w:hAnsiTheme="majorHAnsi" w:cstheme="majorHAnsi"/>
+                <w:noProof/>
+                <w:sz w:val="24"/>
+                <w:szCs w:val="24"/>
+                <w:lang w:val="en-US"/>
+              </w:rPr>
+            </w:pPr>
+            <w:r>
+              <w:rPr>
+                <w:rFonts w:asciiTheme="majorHAnsi" w:hAnsiTheme="majorHAnsi" w:cstheme="majorHAnsi"/>
+                <w:noProof/>
+                <w:sz w:val="24"/>
+                <w:szCs w:val="24"/>
+                <w:lang w:val="en-US"/>
+              </w:rPr>
+              <w:t xml:space="preserve">Số lượng ít nhất 250 </w:t>
+            </w:r>
           </w:p>
         </w:tc>
       </w:tr>
@@ -1647,6 +2721,7 @@
     <w:p>
       <w:pPr>
         <w:ind w:firstLine="720"/>
+        <w:jc w:val="both"/>
         <w:rPr>
           <w:noProof/>
           <w:color w:val="FF0000"/>
@@ -1656,11 +2731,233 @@
         <w:rPr>
           <w:noProof/>
           <w:color w:val="FF0000"/>
-        </w:rPr>
-        <w:t>Mình thấy các bạn code song song với nhau quá lộn xộn,kỳ này các bạn chỉ sửa là chính,nên cố làm nhanh cho nhóm sau tiếp tục.</w:t>
+          <w:u w:val="single"/>
+        </w:rPr>
+        <w:t>Lưu ý:</w:t>
       </w:r>
-      <w:bookmarkStart w:id="0" w:name="_GoBack"/>
-      <w:bookmarkEnd w:id="0"/>
+      <w:r>
+        <w:rPr>
+          <w:noProof/>
+          <w:color w:val="FF0000"/>
+        </w:rPr>
+        <w:t xml:space="preserve"> </w:t>
+      </w:r>
+      <w:r>
+        <w:rPr>
+          <w:noProof/>
+          <w:color w:val="FF0000"/>
+          <w:highlight w:val="yellow"/>
+        </w:rPr>
+        <w:t>Việc nhập CSDL khách hàng là nhiệm vụ đòi hỏi tính logic. Logic ở đây là trong list danh sách các sản phẩm mà mình add vào dòng laptop thì các bạn phải chọn sản phẩm cho phù hợp với từng nhóm ngườ</w:t>
+      </w:r>
+      <w:r>
+        <w:rPr>
+          <w:noProof/>
+          <w:color w:val="FF0000"/>
+          <w:highlight w:val="yellow"/>
+        </w:rPr>
+        <w:t>i. Ví dụ</w:t>
+      </w:r>
+      <w:r>
+        <w:rPr>
+          <w:noProof/>
+          <w:color w:val="FF0000"/>
+          <w:highlight w:val="yellow"/>
+        </w:rPr>
+        <w:t xml:space="preserve"> sinh viên thì ít ai sài máy trên 20 chai v.v… do đó các bạn nên suy tính trước khi </w:t>
+      </w:r>
+      <w:r>
+        <w:rPr>
+          <w:noProof/>
+          <w:color w:val="FF0000"/>
+          <w:highlight w:val="yellow"/>
+        </w:rPr>
+        <w:t>thêm.</w:t>
+      </w:r>
+      <w:r>
+        <w:rPr>
+          <w:noProof/>
+          <w:color w:val="FF0000"/>
+          <w:highlight w:val="yellow"/>
+        </w:rPr>
+        <w:t xml:space="preserve"> Các bạ</w:t>
+      </w:r>
+      <w:r>
+        <w:rPr>
+          <w:noProof/>
+          <w:color w:val="FF0000"/>
+          <w:highlight w:val="yellow"/>
+        </w:rPr>
+        <w:t>n down database version 7.6</w:t>
+      </w:r>
+      <w:r>
+        <w:rPr>
+          <w:noProof/>
+          <w:color w:val="FF0000"/>
+          <w:highlight w:val="yellow"/>
+        </w:rPr>
+        <w:t xml:space="preserve"> để xem mẫu cho kỹ.</w:t>
+      </w:r>
+    </w:p>
+    <w:p>
+      <w:pPr>
+        <w:ind w:firstLine="720"/>
+        <w:rPr>
+          <w:noProof/>
+          <w:color w:val="FF0000"/>
+        </w:rPr>
+      </w:pPr>
+      <w:r>
+        <w:rPr>
+          <w:noProof/>
+          <w:color w:val="FF0000"/>
+        </w:rPr>
+        <w:t>CÁC BẠN TỰ LÀM RA 1 FILE SQL VÀ INSERT SAU ĐÓ UP LÊN GOOGLE CODE, MÌNH SẼ TỔNG HỢP LẠI VÀ UP LÊN GOOGLE CODE</w:t>
+      </w:r>
+      <w:r>
+        <w:rPr>
+          <w:noProof/>
+          <w:color w:val="FF0000"/>
+        </w:rPr>
+        <w:t xml:space="preserve"> LẦN NỮA</w:t>
+      </w:r>
+      <w:r>
+        <w:rPr>
+          <w:noProof/>
+          <w:color w:val="FF0000"/>
+        </w:rPr>
+        <w:t>.</w:t>
+      </w:r>
+    </w:p>
+    <w:p>
+      <w:pPr>
+        <w:ind w:firstLine="720"/>
+        <w:rPr>
+          <w:noProof/>
+          <w:color w:val="FF0000"/>
+          <w:u w:val="single"/>
+        </w:rPr>
+      </w:pPr>
+      <w:r>
+        <w:rPr>
+          <w:noProof/>
+          <w:color w:val="FF0000"/>
+          <w:u w:val="single"/>
+        </w:rPr>
+        <w:t>Đường dẫn vị trí nộ</w:t>
+      </w:r>
+      <w:r>
+        <w:rPr>
+          <w:noProof/>
+          <w:color w:val="FF0000"/>
+          <w:u w:val="single"/>
+        </w:rPr>
+        <w:t>p: Database ver 7.6</w:t>
+      </w:r>
+      <w:r>
+        <w:rPr>
+          <w:noProof/>
+          <w:color w:val="FF0000"/>
+          <w:u w:val="single"/>
+        </w:rPr>
+        <w:t>/CSDLKhachHang</w:t>
+      </w:r>
+    </w:p>
+    <w:p>
+      <w:pPr>
+        <w:ind w:firstLine="720"/>
+        <w:rPr>
+          <w:noProof/>
+          <w:color w:val="FF0000"/>
+        </w:rPr>
+      </w:pPr>
+      <w:r>
+        <w:rPr>
+          <w:noProof/>
+          <w:color w:val="FF0000"/>
+        </w:rPr>
+        <w:t xml:space="preserve">CÁCH ĐẶT TÊN FILE: </w:t>
+      </w:r>
+      <w:r>
+        <w:rPr>
+          <w:noProof/>
+          <w:color w:val="FF0000"/>
+          <w:highlight w:val="green"/>
+        </w:rPr>
+        <w:t>Nhom23</w:t>
+      </w:r>
+      <w:r>
+        <w:rPr>
+          <w:noProof/>
+          <w:color w:val="FF0000"/>
+          <w:highlight w:val="green"/>
+        </w:rPr>
+        <w:t>-KhachHang</w:t>
+      </w:r>
+    </w:p>
+    <w:p>
+      <w:pPr>
+        <w:ind w:firstLine="720"/>
+        <w:rPr>
+          <w:noProof/>
+          <w:color w:val="FF0000"/>
+        </w:rPr>
+      </w:pPr>
+      <w:r>
+        <w:rPr>
+          <w:noProof/>
+          <w:color w:val="FF0000"/>
+        </w:rPr>
+        <w:t>Mọi thắc mắc các bạn li</w:t>
+      </w:r>
+      <w:r>
+        <w:rPr>
+          <w:noProof/>
+          <w:color w:val="FF0000"/>
+        </w:rPr>
+        <w:t>ê</w:t>
+      </w:r>
+      <w:r>
+        <w:rPr>
+          <w:noProof/>
+          <w:color w:val="FF0000"/>
+        </w:rPr>
+        <w:t xml:space="preserve">n hệ </w:t>
+      </w:r>
+      <w:hyperlink r:id="rId5" w:history="1">
+        <w:r>
+          <w:rPr>
+            <w:rStyle w:val="Hyperlink"/>
+            <w:noProof/>
+          </w:rPr>
+          <w:t>nguyen_dinhluyen@yahoo.com</w:t>
+        </w:r>
+      </w:hyperlink>
+      <w:r>
+        <w:rPr>
+          <w:noProof/>
+          <w:color w:val="FF0000"/>
+        </w:rPr>
+        <w:t xml:space="preserve"> hoặc </w:t>
+      </w:r>
+      <w:hyperlink r:id="rId6" w:history="1">
+        <w:r>
+          <w:rPr>
+            <w:rStyle w:val="Hyperlink"/>
+            <w:noProof/>
+          </w:rPr>
+          <w:t>ttkien_it@yahoo.com</w:t>
+        </w:r>
+      </w:hyperlink>
+    </w:p>
+    <w:p>
+      <w:pPr>
+        <w:ind w:firstLine="720"/>
+        <w:rPr>
+          <w:noProof/>
+          <w:color w:val="FF0000"/>
+        </w:rPr>
+      </w:pPr>
     </w:p>
     <w:sectPr>
       <w:pgSz w:w="12240" w:h="15840"/>
@@ -1673,7 +2970,7 @@
 </file>
 
 <file path=word/numbering.xml><?xml version="1.0" encoding="utf-8"?>
-<w:numbering xmlns:wpc="http://schemas.microsoft.com/office/word/2010/wordprocessingCanvas" xmlns:mc="http://schemas.openxmlformats.org/markup-compatibility/2006" xmlns:o="urn:schemas-microsoft-com:office:office" xmlns:r="http://schemas.openxmlformats.org/officeDocument/2006/relationships" xmlns:m="http://schemas.openxmlformats.org/officeDocument/2006/math" xmlns:v="urn:schemas-microsoft-com:vml" xmlns:wp14="http://schemas.microsoft.com/office/word/2010/wordprocessingDrawing" xmlns:wp="http://schemas.openxmlformats.org/drawingml/2006/wordprocessingDrawing" xmlns:w10="urn:schemas-microsoft-com:office:word" xmlns:w="http://schemas.openxmlformats.org/wordprocessingml/2006/main" xmlns:w14="http://schemas.microsoft.com/office/word/2010/wordml" xmlns:wpg="http://schemas.microsoft.com/office/word/2010/wordprocessingGroup" xmlns:wpi="http://schemas.microsoft.com/office/word/2010/wordprocessingInk" xmlns:wne="http://schemas.microsoft.com/office/word/2006/wordml" xmlns:wps="http://schemas.microsoft.com/office/word/2010/wordprocessingShape" mc:Ignorable="w14 wp14">
+<w:numbering xmlns:ve="http://schemas.openxmlformats.org/markup-compatibility/2006" xmlns:o="urn:schemas-microsoft-com:office:office" xmlns:r="http://schemas.openxmlformats.org/officeDocument/2006/relationships" xmlns:m="http://schemas.openxmlformats.org/officeDocument/2006/math" xmlns:v="urn:schemas-microsoft-com:vml" xmlns:wp="http://schemas.openxmlformats.org/drawingml/2006/wordprocessingDrawing" xmlns:w10="urn:schemas-microsoft-com:office:word" xmlns:w="http://schemas.openxmlformats.org/wordprocessingml/2006/main" xmlns:wne="http://schemas.microsoft.com/office/word/2006/wordml">
   <w:abstractNum w:abstractNumId="0">
     <w:nsid w:val="08222ABC"/>
     <w:multiLevelType w:val="hybridMultilevel"/>
@@ -2117,7 +3414,7 @@
 </file>
 
 <file path=word/styles.xml><?xml version="1.0" encoding="utf-8"?>
-<w:styles xmlns:mc="http://schemas.openxmlformats.org/markup-compatibility/2006" xmlns:r="http://schemas.openxmlformats.org/officeDocument/2006/relationships" xmlns:w="http://schemas.openxmlformats.org/wordprocessingml/2006/main" xmlns:w14="http://schemas.microsoft.com/office/word/2010/wordml" mc:Ignorable="w14">
+<w:styles xmlns:r="http://schemas.openxmlformats.org/officeDocument/2006/relationships" xmlns:w="http://schemas.openxmlformats.org/wordprocessingml/2006/main">
   <w:docDefaults>
     <w:rPrDefault>
       <w:rPr>
@@ -2288,6 +3585,7 @@
     <w:uiPriority w:val="99"/>
     <w:semiHidden/>
     <w:unhideWhenUsed/>
+    <w:qFormat/>
     <w:tblPr>
       <w:tblInd w:w="0" w:type="dxa"/>
       <w:tblCellMar>
@@ -2344,6 +3642,17 @@
         <w:right w:w="108" w:type="dxa"/>
       </w:tblCellMar>
     </w:tblPr>
+  </w:style>
+  <w:style w:type="character" w:styleId="Hyperlink">
+    <w:name w:val="Hyperlink"/>
+    <w:basedOn w:val="DefaultParagraphFont"/>
+    <w:uiPriority w:val="99"/>
+    <w:unhideWhenUsed/>
+    <w:rsid w:val="005E7BD1"/>
+    <w:rPr>
+      <w:color w:val="0000FF" w:themeColor="hyperlink"/>
+      <w:u w:val="single"/>
+    </w:rPr>
   </w:style>
 </w:styles>
 </file>

</xml_diff>